<commit_message>
Conclusa modifica UCs alla sezione Acquisti e Consegna
Rimosse intenzioni
</commit_message>
<xml_diff>
--- a/Documents/Eat&Reorder - Use Cases documents/UC RFA Gestione Acquisto/RFA2.1 - ModificaQuantitàProdottoCarrello.docx
+++ b/Documents/Eat&Reorder - Use Cases documents/UC RFA Gestione Acquisto/RFA2.1 - ModificaQuantitàProdottoCarrello.docx
@@ -431,214 +431,6 @@
       </w:tr>
       <w:tr>
         <w:trPr>
-          <w:trHeight w:val="558"/>
-        </w:trPr>
-        <w:tc>
-          <w:tcPr>
-            <w:tcW w:w="2354" w:type="dxa"/>
-            <w:vMerge/>
-          </w:tcPr>
-          <w:p>
-            <w:pPr>
-              <w:rPr>
-                <w:rFonts w:asciiTheme="majorHAnsi" w:hAnsiTheme="majorHAnsi" w:cstheme="majorHAnsi"/>
-                <w:b/>
-                <w:bCs/>
-              </w:rPr>
-            </w:pPr>
-          </w:p>
-        </w:tc>
-        <w:tc>
-          <w:tcPr>
-            <w:tcW w:w="3539" w:type="dxa"/>
-            <w:tcBorders>
-              <w:bottom w:val="nil"/>
-            </w:tcBorders>
-          </w:tcPr>
-          <w:p>
-            <w:pPr>
-              <w:pStyle w:val="Paragrafoelenco"/>
-              <w:numPr>
-                <w:ilvl w:val="0"/>
-                <w:numId w:val="2"/>
-              </w:numPr>
-              <w:ind w:left="376"/>
-              <w:rPr>
-                <w:rFonts w:asciiTheme="majorHAnsi" w:hAnsiTheme="majorHAnsi" w:cstheme="majorHAnsi"/>
-                <w:b/>
-                <w:bCs/>
-              </w:rPr>
-            </w:pPr>
-            <w:r>
-              <w:rPr>
-                <w:rFonts w:asciiTheme="majorHAnsi" w:hAnsiTheme="majorHAnsi" w:cstheme="majorHAnsi"/>
-                <w:b/>
-                <w:bCs/>
-              </w:rPr>
-              <w:t>Il Cliente decide di modificare la quantità di un prodotto.</w:t>
-            </w:r>
-          </w:p>
-          <w:p>
-            <w:pPr>
-              <w:rPr>
-                <w:rFonts w:asciiTheme="majorHAnsi" w:hAnsiTheme="majorHAnsi" w:cstheme="majorHAnsi"/>
-                <w:b/>
-                <w:bCs/>
-              </w:rPr>
-            </w:pPr>
-          </w:p>
-        </w:tc>
-        <w:tc>
-          <w:tcPr>
-            <w:tcW w:w="4124" w:type="dxa"/>
-            <w:tcBorders>
-              <w:bottom w:val="nil"/>
-            </w:tcBorders>
-          </w:tcPr>
-          <w:p>
-            <w:pPr>
-              <w:rPr>
-                <w:rFonts w:asciiTheme="majorHAnsi" w:hAnsiTheme="majorHAnsi" w:cstheme="majorHAnsi"/>
-                <w:b/>
-                <w:bCs/>
-              </w:rPr>
-            </w:pPr>
-          </w:p>
-          <w:p>
-            <w:pPr>
-              <w:rPr>
-                <w:rFonts w:asciiTheme="majorHAnsi" w:hAnsiTheme="majorHAnsi" w:cstheme="majorHAnsi"/>
-                <w:b/>
-                <w:bCs/>
-              </w:rPr>
-            </w:pPr>
-          </w:p>
-          <w:p>
-            <w:pPr>
-              <w:rPr>
-                <w:rFonts w:asciiTheme="majorHAnsi" w:hAnsiTheme="majorHAnsi" w:cstheme="majorHAnsi"/>
-                <w:b/>
-                <w:bCs/>
-              </w:rPr>
-            </w:pPr>
-          </w:p>
-        </w:tc>
-      </w:tr>
-      <w:tr>
-        <w:trPr>
-          <w:trHeight w:val="735"/>
-        </w:trPr>
-        <w:tc>
-          <w:tcPr>
-            <w:tcW w:w="2354" w:type="dxa"/>
-            <w:vMerge/>
-          </w:tcPr>
-          <w:p>
-            <w:pPr>
-              <w:rPr>
-                <w:rFonts w:asciiTheme="majorHAnsi" w:hAnsiTheme="majorHAnsi" w:cstheme="majorHAnsi"/>
-                <w:b/>
-                <w:bCs/>
-              </w:rPr>
-            </w:pPr>
-          </w:p>
-        </w:tc>
-        <w:tc>
-          <w:tcPr>
-            <w:tcW w:w="3539" w:type="dxa"/>
-            <w:tcBorders>
-              <w:top w:val="nil"/>
-              <w:bottom w:val="nil"/>
-            </w:tcBorders>
-          </w:tcPr>
-          <w:p>
-            <w:pPr>
-              <w:rPr>
-                <w:rFonts w:asciiTheme="majorHAnsi" w:hAnsiTheme="majorHAnsi" w:cstheme="majorHAnsi"/>
-                <w:b/>
-                <w:bCs/>
-              </w:rPr>
-            </w:pPr>
-          </w:p>
-          <w:p>
-            <w:pPr>
-              <w:rPr>
-                <w:rFonts w:asciiTheme="majorHAnsi" w:hAnsiTheme="majorHAnsi" w:cstheme="majorHAnsi"/>
-                <w:b/>
-                <w:bCs/>
-              </w:rPr>
-            </w:pPr>
-          </w:p>
-          <w:p>
-            <w:pPr>
-              <w:rPr>
-                <w:rFonts w:asciiTheme="majorHAnsi" w:hAnsiTheme="majorHAnsi" w:cstheme="majorHAnsi"/>
-                <w:b/>
-                <w:bCs/>
-              </w:rPr>
-            </w:pPr>
-          </w:p>
-        </w:tc>
-        <w:tc>
-          <w:tcPr>
-            <w:tcW w:w="4124" w:type="dxa"/>
-            <w:tcBorders>
-              <w:top w:val="nil"/>
-              <w:bottom w:val="nil"/>
-            </w:tcBorders>
-          </w:tcPr>
-          <w:p>
-            <w:pPr>
-              <w:pStyle w:val="Paragrafoelenco"/>
-              <w:numPr>
-                <w:ilvl w:val="0"/>
-                <w:numId w:val="2"/>
-              </w:numPr>
-              <w:ind w:left="380"/>
-              <w:rPr>
-                <w:rFonts w:asciiTheme="majorHAnsi" w:hAnsiTheme="majorHAnsi" w:cstheme="majorHAnsi"/>
-                <w:b/>
-                <w:bCs/>
-              </w:rPr>
-            </w:pPr>
-            <w:r>
-              <w:rPr>
-                <w:rFonts w:asciiTheme="majorHAnsi" w:hAnsiTheme="majorHAnsi" w:cstheme="majorHAnsi"/>
-                <w:b/>
-                <w:bCs/>
-              </w:rPr>
-              <w:t xml:space="preserve">Il </w:t>
-            </w:r>
-            <w:r>
-              <w:rPr>
-                <w:rFonts w:asciiTheme="majorHAnsi" w:hAnsiTheme="majorHAnsi" w:cstheme="majorHAnsi"/>
-                <w:b/>
-                <w:bCs/>
-              </w:rPr>
-              <w:t>s</w:t>
-            </w:r>
-            <w:r>
-              <w:rPr>
-                <w:rFonts w:asciiTheme="majorHAnsi" w:hAnsiTheme="majorHAnsi" w:cstheme="majorHAnsi"/>
-                <w:b/>
-                <w:bCs/>
-              </w:rPr>
-              <w:t>istema chiede al Cliente di inserire la nuova quantità del prodotto.</w:t>
-            </w:r>
-          </w:p>
-          <w:p>
-            <w:pPr>
-              <w:rPr>
-                <w:rFonts w:asciiTheme="majorHAnsi" w:hAnsiTheme="majorHAnsi" w:cstheme="majorHAnsi"/>
-                <w:b/>
-                <w:bCs/>
-              </w:rPr>
-            </w:pPr>
-          </w:p>
-        </w:tc>
-      </w:tr>
-      <w:tr>
-        <w:trPr>
           <w:trHeight w:val="921"/>
         </w:trPr>
         <w:tc>
@@ -969,7 +761,15 @@
                 <w:b/>
                 <w:bCs/>
               </w:rPr>
-              <w:t xml:space="preserve">4a Il sistema verifica che il cliente ha inserito un valore </w:t>
+              <w:t>2</w:t>
+            </w:r>
+            <w:r>
+              <w:rPr>
+                <w:rFonts w:asciiTheme="majorHAnsi" w:hAnsiTheme="majorHAnsi" w:cstheme="majorHAnsi"/>
+                <w:b/>
+                <w:bCs/>
+              </w:rPr>
+              <w:t xml:space="preserve">a Il sistema verifica che il cliente ha inserito un valore </w:t>
             </w:r>
             <w:r>
               <w:rPr>
@@ -978,43 +778,67 @@
                 <w:bCs/>
               </w:rPr>
               <w:t>errato, facendo riferimento al dizionario dei dati, sezione DD_QtOrd</w:t>
+            </w:r>
+          </w:p>
+          <w:p>
+            <w:pPr>
+              <w:rPr>
+                <w:rFonts w:asciiTheme="majorHAnsi" w:hAnsiTheme="majorHAnsi" w:cstheme="majorHAnsi"/>
+                <w:b/>
+                <w:bCs/>
+              </w:rPr>
+            </w:pPr>
+            <w:r>
+              <w:rPr>
+                <w:rFonts w:asciiTheme="majorHAnsi" w:hAnsiTheme="majorHAnsi" w:cstheme="majorHAnsi"/>
+                <w:b/>
+                <w:bCs/>
+              </w:rPr>
+              <w:t>3</w:t>
+            </w:r>
+            <w:r>
+              <w:rPr>
+                <w:rFonts w:asciiTheme="majorHAnsi" w:hAnsiTheme="majorHAnsi" w:cstheme="majorHAnsi"/>
+                <w:b/>
+                <w:bCs/>
+              </w:rPr>
+              <w:t>a Il sistema visualizza un messaggio di errore di valore inserito non valido</w:t>
+            </w:r>
+          </w:p>
+          <w:p>
+            <w:pPr>
+              <w:rPr>
+                <w:rFonts w:asciiTheme="majorHAnsi" w:hAnsiTheme="majorHAnsi" w:cstheme="majorHAnsi"/>
+                <w:b/>
+                <w:bCs/>
+              </w:rPr>
+            </w:pPr>
+            <w:r>
+              <w:rPr>
+                <w:rFonts w:asciiTheme="majorHAnsi" w:hAnsiTheme="majorHAnsi" w:cstheme="majorHAnsi"/>
+                <w:b/>
+                <w:bCs/>
+              </w:rPr>
+              <w:t>4</w:t>
+            </w:r>
+            <w:r>
+              <w:rPr>
+                <w:rFonts w:asciiTheme="majorHAnsi" w:hAnsiTheme="majorHAnsi" w:cstheme="majorHAnsi"/>
+                <w:b/>
+                <w:bCs/>
+              </w:rPr>
+              <w:t xml:space="preserve">a Riprende dal punto </w:t>
+            </w:r>
+            <w:r>
+              <w:rPr>
+                <w:rFonts w:asciiTheme="majorHAnsi" w:hAnsiTheme="majorHAnsi" w:cstheme="majorHAnsi"/>
+                <w:b/>
+                <w:bCs/>
+              </w:rPr>
+              <w:t>1</w:t>
             </w:r>
             <w:bookmarkStart w:id="0" w:name="_GoBack"/>
             <w:bookmarkEnd w:id="0"/>
-          </w:p>
-          <w:p>
-            <w:pPr>
-              <w:rPr>
-                <w:rFonts w:asciiTheme="majorHAnsi" w:hAnsiTheme="majorHAnsi" w:cstheme="majorHAnsi"/>
-                <w:b/>
-                <w:bCs/>
-              </w:rPr>
-            </w:pPr>
-            <w:r>
-              <w:rPr>
-                <w:rFonts w:asciiTheme="majorHAnsi" w:hAnsiTheme="majorHAnsi" w:cstheme="majorHAnsi"/>
-                <w:b/>
-                <w:bCs/>
-              </w:rPr>
-              <w:t>5a Il sistema visualizza un messaggio di errore di valore inserito non valido</w:t>
-            </w:r>
-          </w:p>
-          <w:p>
-            <w:pPr>
-              <w:rPr>
-                <w:rFonts w:asciiTheme="majorHAnsi" w:hAnsiTheme="majorHAnsi" w:cstheme="majorHAnsi"/>
-                <w:b/>
-                <w:bCs/>
-              </w:rPr>
-            </w:pPr>
-            <w:r>
-              <w:rPr>
-                <w:rFonts w:asciiTheme="majorHAnsi" w:hAnsiTheme="majorHAnsi" w:cstheme="majorHAnsi"/>
-                <w:b/>
-                <w:bCs/>
-              </w:rPr>
-              <w:t>6a Riprende dal punto 3</w:t>
-            </w:r>
           </w:p>
           <w:p>
             <w:pPr>
@@ -1398,6 +1222,7 @@
     <w:lsdException w:name="HTML Sample" w:semiHidden="1" w:unhideWhenUsed="1"/>
     <w:lsdException w:name="HTML Typewriter" w:semiHidden="1" w:unhideWhenUsed="1"/>
     <w:lsdException w:name="HTML Variable" w:semiHidden="1" w:unhideWhenUsed="1"/>
+    <w:lsdException w:name="Normal Table" w:semiHidden="1" w:unhideWhenUsed="1"/>
     <w:lsdException w:name="annotation subject" w:semiHidden="1" w:unhideWhenUsed="1"/>
     <w:lsdException w:name="No List" w:semiHidden="1" w:unhideWhenUsed="1"/>
     <w:lsdException w:name="Outline List 1" w:semiHidden="1" w:unhideWhenUsed="1"/>
@@ -1444,8 +1269,10 @@
     <w:lsdException w:name="Table Subtle 2" w:semiHidden="1" w:unhideWhenUsed="1"/>
     <w:lsdException w:name="Table Web 1" w:semiHidden="1" w:unhideWhenUsed="1"/>
     <w:lsdException w:name="Table Web 2" w:semiHidden="1" w:unhideWhenUsed="1"/>
+    <w:lsdException w:name="Table Web 3" w:semiHidden="1" w:unhideWhenUsed="1"/>
     <w:lsdException w:name="Balloon Text" w:semiHidden="1" w:unhideWhenUsed="1"/>
     <w:lsdException w:name="Table Grid" w:uiPriority="39"/>
+    <w:lsdException w:name="Table Theme" w:semiHidden="1" w:unhideWhenUsed="1"/>
     <w:lsdException w:name="Placeholder Text" w:semiHidden="1"/>
     <w:lsdException w:name="No Spacing" w:uiPriority="1" w:qFormat="1"/>
     <w:lsdException w:name="Light Shading" w:uiPriority="60"/>

</xml_diff>